<commit_message>
Version 2 : 04-07-2025
</commit_message>
<xml_diff>
--- a/raw/project-details/Project Details.docx
+++ b/raw/project-details/Project Details.docx
@@ -9,26 +9,14 @@
           <w:ilvl w:val="0"/>
           <w:numId w:val="1"/>
         </w:numPr>
-        <w:rPr>
-          <w:strike/>
-        </w:rPr>
       </w:pPr>
       <w:r>
-        <w:rPr>
-          <w:strike/>
-        </w:rPr>
         <w:t>Instructor should be able to select exam t</w:t>
       </w:r>
       <w:r>
-        <w:rPr>
-          <w:strike/>
-        </w:rPr>
         <w:t>y</w:t>
       </w:r>
       <w:r>
-        <w:rPr>
-          <w:strike/>
-        </w:rPr>
         <w:t>pe (Mid / Final)</w:t>
       </w:r>
     </w:p>
@@ -39,14 +27,8 @@
           <w:ilvl w:val="0"/>
           <w:numId w:val="1"/>
         </w:numPr>
-        <w:rPr>
-          <w:strike/>
-        </w:rPr>
       </w:pPr>
       <w:r>
-        <w:rPr>
-          <w:strike/>
-        </w:rPr>
         <w:t>Instructors should be able to add any type of content to the questions, including equations, images, and tables.</w:t>
       </w:r>
     </w:p>
@@ -57,14 +39,8 @@
           <w:ilvl w:val="0"/>
           <w:numId w:val="1"/>
         </w:numPr>
-        <w:rPr>
-          <w:strike/>
-        </w:rPr>
       </w:pPr>
       <w:r>
-        <w:rPr>
-          <w:strike/>
-        </w:rPr>
         <w:t>Each question should have an option to assign a CLO (Course Learning Outcome) and marks</w:t>
       </w:r>
     </w:p>
@@ -75,14 +51,8 @@
           <w:ilvl w:val="0"/>
           <w:numId w:val="1"/>
         </w:numPr>
-        <w:rPr>
-          <w:strike/>
-        </w:rPr>
       </w:pPr>
       <w:r>
-        <w:rPr>
-          <w:strike/>
-        </w:rPr>
         <w:t>Question numbering, including subparts, should be automated</w:t>
       </w:r>
     </w:p>
@@ -93,14 +63,8 @@
           <w:ilvl w:val="0"/>
           <w:numId w:val="1"/>
         </w:numPr>
-        <w:rPr>
-          <w:strike/>
-        </w:rPr>
       </w:pPr>
       <w:r>
-        <w:rPr>
-          <w:strike/>
-        </w:rPr>
         <w:t>All questions should be editable and removable</w:t>
       </w:r>
     </w:p>
@@ -111,14 +75,8 @@
           <w:ilvl w:val="0"/>
           <w:numId w:val="1"/>
         </w:numPr>
-        <w:rPr>
-          <w:strike/>
-        </w:rPr>
       </w:pPr>
       <w:r>
-        <w:rPr>
-          <w:strike/>
-        </w:rPr>
         <w:t>The instruction table should include predefined instructions automatically, with options to Add, Edit or Delete custom instructions</w:t>
       </w:r>
     </w:p>
@@ -129,14 +87,8 @@
           <w:ilvl w:val="0"/>
           <w:numId w:val="1"/>
         </w:numPr>
-        <w:rPr>
-          <w:strike/>
-        </w:rPr>
       </w:pPr>
       <w:r>
-        <w:rPr>
-          <w:strike/>
-        </w:rPr>
         <w:t>The header of the question paper (Course Code, Faculty Name, Subject) should be auto-filled.</w:t>
       </w:r>
     </w:p>
@@ -147,14 +99,8 @@
           <w:ilvl w:val="0"/>
           <w:numId w:val="1"/>
         </w:numPr>
-        <w:rPr>
-          <w:strike/>
-        </w:rPr>
       </w:pPr>
       <w:r>
-        <w:rPr>
-          <w:strike/>
-        </w:rPr>
         <w:t>Once all questions have been added, instructors should be able to preview the exam paper</w:t>
       </w:r>
     </w:p>
@@ -165,14 +111,8 @@
           <w:ilvl w:val="0"/>
           <w:numId w:val="1"/>
         </w:numPr>
-        <w:rPr>
-          <w:strike/>
-        </w:rPr>
       </w:pPr>
       <w:r>
-        <w:rPr>
-          <w:strike/>
-        </w:rPr>
         <w:t>The question paper should be formatted automatically based on the number of questions and their subparts</w:t>
       </w:r>
     </w:p>

</xml_diff>